<commit_message>
pdf and doc download
</commit_message>
<xml_diff>
--- a/DocCreation/FileDynamicCreation/FileDynamicCreation/Document/WORD/Step1_PlanGroupDetails.docx
+++ b/DocCreation/FileDynamicCreation/FileDynamicCreation/Document/WORD/Step1_PlanGroupDetails.docx
@@ -4,262 +4,1260 @@
   <w:body>
     <w:p>
       <w:pPr>
-        <w:rPr>
-          <w:rFonts w:hint="default"/>
-          <w:rtl w:val="0"/>
+        <w:widowControl w:val="0"/>
+        <w:tabs>
+          <w:tab w:val="left" w:pos="2880"/>
+        </w:tabs>
+        <w:spacing w:after="240" w:line="240" w:lineRule="auto"/>
+        <w:jc w:val="center"/>
+        <w:rPr>
+          <w:rFonts w:ascii="Calibri" w:hAnsi="Calibri" w:eastAsia="Calibri" w:cs="Calibri"/>
+          <w:b/>
+          <w:snapToGrid w:val="0"/>
+          <w:kern w:val="0"/>
+          <w:sz w:val="28"/>
+          <w:szCs w:val="28"/>
+          <w:lang w:val="zh-CN" w:eastAsia="zh-CN"/>
+          <w14:ligatures w14:val="none"/>
         </w:rPr>
       </w:pPr>
       <w:r>
         <w:rPr>
-          <w:rFonts w:hint="default"/>
-          <w:rtl w:val="0"/>
+          <w:rFonts w:ascii="Calibri" w:hAnsi="Calibri" w:eastAsia="Calibri" w:cs="Calibri"/>
+          <w:b/>
+          <w:snapToGrid w:val="0"/>
+          <w:kern w:val="0"/>
+          <w:sz w:val="28"/>
+          <w:szCs w:val="28"/>
+          <w:lang w:val="zh-CN" w:eastAsia="zh-CN"/>
+          <w14:ligatures w14:val="none"/>
         </w:rPr>
         <w:t>Plan Endorsement #</w:t>
       </w:r>
       <w:r>
         <w:rPr>
-          <w:rFonts w:hint="default"/>
-          <w:rtl w:val="0"/>
-          <w:lang w:val="en-US"/>
-        </w:rPr>
-        <w:t xml:space="preserve"> </w:t>
-      </w:r>
-      <w:r>
-        <w:rPr>
-          <w:rFonts w:hint="default"/>
-          <w:rtl w:val="0"/>
-        </w:rPr>
-        <w:t>{{</w:t>
-      </w:r>
-      <w:r>
-        <w:rPr>
-          <w:rFonts w:hint="default"/>
-          <w:rtl w:val="0"/>
-          <w:lang w:val="en-US"/>
-        </w:rPr>
-        <w:t xml:space="preserve"> </w:t>
-      </w:r>
-      <w:r>
-        <w:rPr>
-          <w:rFonts w:hint="default"/>
-          <w:rtl w:val="0"/>
+          <w:rFonts w:ascii="Calibri" w:hAnsi="Calibri" w:eastAsia="Times New Roman" w:cs="Calibri"/>
+          <w:kern w:val="0"/>
+          <w:sz w:val="28"/>
+          <w:szCs w:val="20"/>
+          <w14:ligatures w14:val="none"/>
+        </w:rPr>
+        <w:t xml:space="preserve">{{ </w:t>
+      </w:r>
+      <w:r>
+        <w:rPr>
+          <w:rFonts w:ascii="Calibri" w:hAnsi="Calibri" w:eastAsia="Times New Roman" w:cs="Calibri"/>
+          <w:kern w:val="0"/>
+          <w:sz w:val="28"/>
+          <w:szCs w:val="20"/>
+          <w:shd w:val="clear" w:color="auto" w:fill="FFFF00"/>
+          <w14:ligatures w14:val="none"/>
         </w:rPr>
         <w:t>PE_PlanEndrosement_Number</w:t>
       </w:r>
       <w:r>
         <w:rPr>
-          <w:rFonts w:hint="default"/>
-          <w:rtl w:val="0"/>
-          <w:lang w:val="en-US"/>
-        </w:rPr>
-        <w:t xml:space="preserve"> </w:t>
-      </w:r>
-      <w:bookmarkStart w:id="0" w:name="_GoBack"/>
-      <w:bookmarkEnd w:id="0"/>
-      <w:r>
-        <w:rPr>
-          <w:rFonts w:hint="default"/>
-          <w:rtl w:val="0"/>
-        </w:rPr>
-        <w:t>}} SP</w:t>
+          <w:rFonts w:ascii="Calibri" w:hAnsi="Calibri" w:eastAsia="Times New Roman" w:cs="Calibri"/>
+          <w:kern w:val="0"/>
+          <w:sz w:val="28"/>
+          <w:szCs w:val="20"/>
+          <w14:ligatures w14:val="none"/>
+        </w:rPr>
+        <w:t xml:space="preserve"> }} </w:t>
+      </w:r>
+      <w:r>
+        <w:rPr>
+          <w:rFonts w:ascii="Calibri" w:hAnsi="Calibri" w:eastAsia="Calibri" w:cs="Calibri"/>
+          <w:b/>
+          <w:snapToGrid w:val="0"/>
+          <w:kern w:val="0"/>
+          <w:sz w:val="28"/>
+          <w:szCs w:val="28"/>
+          <w:lang w:val="zh-CN" w:eastAsia="zh-CN"/>
+          <w14:ligatures w14:val="none"/>
+        </w:rPr>
+        <w:t>SP</w:t>
       </w:r>
     </w:p>
     <w:p>
       <w:pPr>
-        <w:rPr>
-          <w:rFonts w:hint="default"/>
-          <w:rtl w:val="0"/>
+        <w:widowControl w:val="0"/>
+        <w:tabs>
+          <w:tab w:val="left" w:pos="2880"/>
+        </w:tabs>
+        <w:spacing w:after="240" w:line="240" w:lineRule="auto"/>
+        <w:jc w:val="center"/>
+        <w:rPr>
+          <w:rFonts w:ascii="Calibri" w:hAnsi="Calibri" w:eastAsia="Calibri" w:cs="Calibri"/>
+          <w:snapToGrid w:val="0"/>
+          <w:kern w:val="0"/>
+          <w:sz w:val="20"/>
+          <w:szCs w:val="20"/>
+          <w:lang w:val="zh-CN" w:eastAsia="zh-CN"/>
+          <w14:ligatures w14:val="none"/>
         </w:rPr>
       </w:pPr>
     </w:p>
     <w:p>
       <w:pPr>
-        <w:rPr>
-          <w:rFonts w:hint="default"/>
-          <w:rtl w:val="0"/>
+        <w:widowControl w:val="0"/>
+        <w:tabs>
+          <w:tab w:val="left" w:pos="2880"/>
+        </w:tabs>
+        <w:spacing w:after="240" w:line="240" w:lineRule="auto"/>
+        <w:jc w:val="both"/>
+        <w:rPr>
+          <w:rFonts w:ascii="Calibri" w:hAnsi="Calibri" w:eastAsia="Calibri" w:cs="Calibri"/>
+          <w:snapToGrid w:val="0"/>
+          <w:color w:val="0070C0"/>
+          <w:kern w:val="0"/>
+          <w:sz w:val="24"/>
+          <w:szCs w:val="24"/>
+          <w:lang w:eastAsia="zh-CN"/>
+          <w14:ligatures w14:val="none"/>
         </w:rPr>
       </w:pPr>
       <w:r>
         <w:rPr>
-          <w:rFonts w:hint="default"/>
-          <w:rtl w:val="0"/>
-        </w:rPr>
-        <w:t>TYPE OF PLAN {{</w:t>
-      </w:r>
-      <w:r>
-        <w:rPr>
-          <w:rFonts w:hint="default"/>
-          <w:rtl w:val="0"/>
-          <w:lang w:val="en-US"/>
-        </w:rPr>
-        <w:t xml:space="preserve"> </w:t>
-      </w:r>
-      <w:r>
-        <w:rPr>
-          <w:rFonts w:hint="default"/>
-          <w:rtl w:val="0"/>
-        </w:rPr>
-        <w:t>PE_PlanDescription</w:t>
-      </w:r>
-      <w:r>
-        <w:rPr>
-          <w:rFonts w:hint="default"/>
-          <w:rtl w:val="0"/>
-          <w:lang w:val="en-US"/>
-        </w:rPr>
-        <w:t xml:space="preserve"> </w:t>
-      </w:r>
-      <w:r>
-        <w:rPr>
-          <w:rFonts w:hint="default"/>
-          <w:rtl w:val="0"/>
-        </w:rPr>
-        <w:t>}} Plan</w:t>
+          <w:rFonts w:ascii="Calibri" w:hAnsi="Calibri" w:eastAsia="Calibri" w:cs="Calibri"/>
+          <w:snapToGrid w:val="0"/>
+          <w:kern w:val="0"/>
+          <w:sz w:val="24"/>
+          <w:szCs w:val="24"/>
+          <w:lang w:val="zh-CN" w:eastAsia="zh-CN"/>
+          <w14:ligatures w14:val="none"/>
+        </w:rPr>
+        <w:t>GROUP #</w:t>
+      </w:r>
+      <w:r>
+        <w:rPr>
+          <w:rFonts w:ascii="Calibri" w:hAnsi="Calibri" w:eastAsia="Calibri" w:cs="Calibri"/>
+          <w:snapToGrid w:val="0"/>
+          <w:kern w:val="0"/>
+          <w:sz w:val="24"/>
+          <w:szCs w:val="24"/>
+          <w:lang w:val="zh-CN" w:eastAsia="zh-CN"/>
+          <w14:ligatures w14:val="none"/>
+        </w:rPr>
+        <w:tab/>
+      </w:r>
+      <w:r>
+        <w:rPr>
+          <w:rFonts w:ascii="Calibri" w:hAnsi="Calibri" w:eastAsia="Times New Roman" w:cs="Calibri"/>
+          <w:kern w:val="0"/>
+          <w:sz w:val="24"/>
+          <w:szCs w:val="20"/>
+          <w14:ligatures w14:val="none"/>
+        </w:rPr>
+        <w:t xml:space="preserve">{{ </w:t>
+      </w:r>
+      <w:r>
+        <w:rPr>
+          <w:rFonts w:ascii="Calibri" w:hAnsi="Calibri" w:eastAsia="Times New Roman" w:cs="Calibri"/>
+          <w:kern w:val="0"/>
+          <w:sz w:val="24"/>
+          <w:szCs w:val="20"/>
+          <w:shd w:val="clear" w:color="auto" w:fill="FFFF00"/>
+          <w14:ligatures w14:val="none"/>
+        </w:rPr>
+        <w:t>PE_GroupNumber</w:t>
+      </w:r>
+      <w:r>
+        <w:rPr>
+          <w:rFonts w:ascii="Calibri" w:hAnsi="Calibri" w:eastAsia="Times New Roman" w:cs="Calibri"/>
+          <w:kern w:val="0"/>
+          <w:sz w:val="24"/>
+          <w:szCs w:val="20"/>
+          <w14:ligatures w14:val="none"/>
+        </w:rPr>
+        <w:t xml:space="preserve"> }}</w:t>
       </w:r>
     </w:p>
     <w:p>
       <w:pPr>
-        <w:rPr>
-          <w:rFonts w:hint="default"/>
-          <w:rtl w:val="0"/>
+        <w:widowControl w:val="0"/>
+        <w:tabs>
+          <w:tab w:val="left" w:pos="2880"/>
+        </w:tabs>
+        <w:spacing w:after="240" w:line="240" w:lineRule="auto"/>
+        <w:jc w:val="both"/>
+        <w:rPr>
+          <w:rFonts w:ascii="Calibri" w:hAnsi="Calibri" w:eastAsia="Calibri" w:cs="Calibri"/>
+          <w:snapToGrid w:val="0"/>
+          <w:kern w:val="0"/>
+          <w:sz w:val="24"/>
+          <w:szCs w:val="24"/>
+          <w:lang w:eastAsia="zh-CN"/>
+          <w14:ligatures w14:val="none"/>
+        </w:rPr>
+      </w:pPr>
+      <w:r>
+        <w:rPr>
+          <w:rFonts w:ascii="Calibri" w:hAnsi="Calibri" w:eastAsia="Calibri" w:cs="Calibri"/>
+          <w:snapToGrid w:val="0"/>
+          <w:kern w:val="0"/>
+          <w:sz w:val="24"/>
+          <w:szCs w:val="24"/>
+          <w:lang w:val="zh-CN" w:eastAsia="zh-CN"/>
+          <w14:ligatures w14:val="none"/>
+        </w:rPr>
+        <w:t xml:space="preserve">EFFECTIVE DATE </w:t>
+      </w:r>
+      <w:r>
+        <w:rPr>
+          <w:rFonts w:ascii="Calibri" w:hAnsi="Calibri" w:eastAsia="Calibri" w:cs="Calibri"/>
+          <w:snapToGrid w:val="0"/>
+          <w:kern w:val="0"/>
+          <w:sz w:val="24"/>
+          <w:szCs w:val="24"/>
+          <w:lang w:val="zh-CN" w:eastAsia="zh-CN"/>
+          <w14:ligatures w14:val="none"/>
+        </w:rPr>
+        <w:tab/>
+      </w:r>
+      <w:r>
+        <w:rPr>
+          <w:rFonts w:ascii="Calibri" w:hAnsi="Calibri" w:eastAsia="Times New Roman" w:cs="Calibri"/>
+          <w:kern w:val="0"/>
+          <w:sz w:val="24"/>
+          <w:szCs w:val="20"/>
+          <w14:ligatures w14:val="none"/>
+        </w:rPr>
+        <w:t xml:space="preserve">{{ </w:t>
+      </w:r>
+      <w:r>
+        <w:rPr>
+          <w:rFonts w:ascii="Calibri" w:hAnsi="Calibri" w:eastAsia="Times New Roman" w:cs="Calibri"/>
+          <w:kern w:val="0"/>
+          <w:sz w:val="24"/>
+          <w:szCs w:val="20"/>
+          <w:shd w:val="clear" w:color="auto" w:fill="FFFF00"/>
+          <w14:ligatures w14:val="none"/>
+        </w:rPr>
+        <w:t>PE_EffectiveDate</w:t>
+      </w:r>
+      <w:r>
+        <w:rPr>
+          <w:rFonts w:ascii="Calibri" w:hAnsi="Calibri" w:eastAsia="Times New Roman" w:cs="Calibri"/>
+          <w:kern w:val="0"/>
+          <w:sz w:val="24"/>
+          <w:szCs w:val="20"/>
+          <w14:ligatures w14:val="none"/>
+        </w:rPr>
+        <w:t xml:space="preserve"> }}</w:t>
+      </w:r>
+    </w:p>
+    <w:p>
+      <w:pPr>
+        <w:widowControl w:val="0"/>
+        <w:tabs>
+          <w:tab w:val="left" w:pos="2880"/>
+          <w:tab w:val="left" w:pos="5040"/>
+        </w:tabs>
+        <w:spacing w:after="240" w:line="240" w:lineRule="auto"/>
+        <w:jc w:val="both"/>
+        <w:rPr>
+          <w:rFonts w:ascii="Calibri" w:hAnsi="Calibri" w:eastAsia="Calibri" w:cs="Calibri"/>
+          <w:snapToGrid w:val="0"/>
+          <w:color w:val="FF0000"/>
+          <w:kern w:val="0"/>
+          <w:sz w:val="24"/>
+          <w:szCs w:val="24"/>
+          <w:lang w:eastAsia="zh-CN"/>
+          <w14:ligatures w14:val="none"/>
+        </w:rPr>
+      </w:pPr>
+      <w:r>
+        <w:rPr>
+          <w:rFonts w:ascii="Calibri" w:hAnsi="Calibri" w:eastAsia="Calibri" w:cs="Calibri"/>
+          <w:snapToGrid w:val="0"/>
+          <w:kern w:val="0"/>
+          <w:sz w:val="24"/>
+          <w:szCs w:val="24"/>
+          <w:lang w:val="zh-CN" w:eastAsia="zh-CN"/>
+          <w14:ligatures w14:val="none"/>
+        </w:rPr>
+        <w:t>EMPLOYER ID#</w:t>
+      </w:r>
+      <w:r>
+        <w:rPr>
+          <w:rFonts w:ascii="Calibri" w:hAnsi="Calibri" w:eastAsia="Calibri" w:cs="Calibri"/>
+          <w:snapToGrid w:val="0"/>
+          <w:kern w:val="0"/>
+          <w:sz w:val="24"/>
+          <w:szCs w:val="24"/>
+          <w:lang w:val="zh-CN" w:eastAsia="zh-CN"/>
+          <w14:ligatures w14:val="none"/>
+        </w:rPr>
+        <w:tab/>
+      </w:r>
+      <w:r>
+        <w:rPr>
+          <w:rFonts w:ascii="Calibri" w:hAnsi="Calibri" w:eastAsia="Times New Roman" w:cs="Calibri"/>
+          <w:kern w:val="0"/>
+          <w:sz w:val="24"/>
+          <w:szCs w:val="20"/>
+          <w14:ligatures w14:val="none"/>
+        </w:rPr>
+        <w:t xml:space="preserve">{{ </w:t>
+      </w:r>
+      <w:r>
+        <w:rPr>
+          <w:rFonts w:ascii="Calibri" w:hAnsi="Calibri" w:eastAsia="Times New Roman" w:cs="Calibri"/>
+          <w:kern w:val="0"/>
+          <w:sz w:val="24"/>
+          <w:szCs w:val="20"/>
+          <w:shd w:val="clear" w:color="auto" w:fill="FFFF00"/>
+          <w14:ligatures w14:val="none"/>
+        </w:rPr>
+        <w:t>PE_EIN</w:t>
+      </w:r>
+      <w:r>
+        <w:rPr>
+          <w:rFonts w:ascii="Calibri" w:hAnsi="Calibri" w:eastAsia="Times New Roman" w:cs="Calibri"/>
+          <w:kern w:val="0"/>
+          <w:sz w:val="24"/>
+          <w:szCs w:val="20"/>
+          <w14:ligatures w14:val="none"/>
+        </w:rPr>
+        <w:t xml:space="preserve"> }}</w:t>
+      </w:r>
+      <w:r>
+        <w:rPr>
+          <w:rFonts w:ascii="Calibri" w:hAnsi="Calibri" w:eastAsia="Calibri" w:cs="Calibri"/>
+          <w:snapToGrid w:val="0"/>
+          <w:kern w:val="0"/>
+          <w:sz w:val="24"/>
+          <w:szCs w:val="24"/>
+          <w:lang w:val="zh-CN" w:eastAsia="zh-CN"/>
+          <w14:ligatures w14:val="none"/>
+        </w:rPr>
+        <w:tab/>
+      </w:r>
+      <w:r>
+        <w:rPr>
+          <w:rFonts w:ascii="Calibri" w:hAnsi="Calibri" w:eastAsia="Calibri" w:cs="Calibri"/>
+          <w:snapToGrid w:val="0"/>
+          <w:kern w:val="0"/>
+          <w:sz w:val="24"/>
+          <w:szCs w:val="24"/>
+          <w:lang w:val="zh-CN" w:eastAsia="zh-CN"/>
+          <w14:ligatures w14:val="none"/>
+        </w:rPr>
+        <w:t>PLAN #s</w:t>
+      </w:r>
+      <w:r>
+        <w:rPr>
+          <w:rFonts w:ascii="Calibri" w:hAnsi="Calibri" w:eastAsia="Calibri" w:cs="Calibri"/>
+          <w:snapToGrid w:val="0"/>
+          <w:kern w:val="0"/>
+          <w:sz w:val="24"/>
+          <w:szCs w:val="24"/>
+          <w:lang w:val="zh-CN" w:eastAsia="zh-CN"/>
+          <w14:ligatures w14:val="none"/>
+        </w:rPr>
+        <w:tab/>
+      </w:r>
+      <w:r>
+        <w:rPr>
+          <w:rFonts w:ascii="Calibri" w:hAnsi="Calibri" w:eastAsia="Times New Roman" w:cs="Calibri"/>
+          <w:kern w:val="0"/>
+          <w:sz w:val="24"/>
+          <w:szCs w:val="20"/>
+          <w14:ligatures w14:val="none"/>
+        </w:rPr>
+        <w:t xml:space="preserve">{{ </w:t>
+      </w:r>
+      <w:r>
+        <w:rPr>
+          <w:rFonts w:ascii="Calibri" w:hAnsi="Calibri" w:eastAsia="Times New Roman" w:cs="Calibri"/>
+          <w:kern w:val="0"/>
+          <w:sz w:val="24"/>
+          <w:szCs w:val="20"/>
+          <w:shd w:val="clear" w:color="auto" w:fill="FFFF00"/>
+          <w14:ligatures w14:val="none"/>
+        </w:rPr>
+        <w:t>PE_PlanNumber</w:t>
+      </w:r>
+      <w:r>
+        <w:rPr>
+          <w:rFonts w:ascii="Calibri" w:hAnsi="Calibri" w:eastAsia="Times New Roman" w:cs="Calibri"/>
+          <w:kern w:val="0"/>
+          <w:sz w:val="24"/>
+          <w:szCs w:val="20"/>
+          <w14:ligatures w14:val="none"/>
+        </w:rPr>
+        <w:t xml:space="preserve"> }}</w:t>
+      </w:r>
+    </w:p>
+    <w:p>
+      <w:pPr>
+        <w:widowControl w:val="0"/>
+        <w:tabs>
+          <w:tab w:val="left" w:pos="2880"/>
+          <w:tab w:val="left" w:pos="5040"/>
+        </w:tabs>
+        <w:spacing w:after="360" w:line="240" w:lineRule="auto"/>
+        <w:jc w:val="both"/>
+        <w:rPr>
+          <w:rFonts w:ascii="Calibri" w:hAnsi="Calibri" w:eastAsia="Calibri" w:cs="Calibri"/>
+          <w:snapToGrid w:val="0"/>
+          <w:kern w:val="0"/>
+          <w:sz w:val="24"/>
+          <w:szCs w:val="24"/>
+          <w:lang w:val="zh-CN" w:eastAsia="zh-CN"/>
+          <w14:ligatures w14:val="none"/>
+        </w:rPr>
+      </w:pPr>
+      <w:r>
+        <w:rPr>
+          <w:rFonts w:ascii="Calibri" w:hAnsi="Calibri" w:eastAsia="Calibri" w:cs="Calibri"/>
+          <w:snapToGrid w:val="0"/>
+          <w:kern w:val="0"/>
+          <w:sz w:val="24"/>
+          <w:szCs w:val="24"/>
+          <w:lang w:val="zh-CN" w:eastAsia="zh-CN"/>
+          <w14:ligatures w14:val="none"/>
+        </w:rPr>
+        <w:t>NAME OF PLAN</w:t>
+      </w:r>
+      <w:r>
+        <w:rPr>
+          <w:rFonts w:ascii="Calibri" w:hAnsi="Calibri" w:eastAsia="Calibri" w:cs="Calibri"/>
+          <w:snapToGrid w:val="0"/>
+          <w:kern w:val="0"/>
+          <w:sz w:val="24"/>
+          <w:szCs w:val="24"/>
+          <w:lang w:val="zh-CN" w:eastAsia="zh-CN"/>
+          <w14:ligatures w14:val="none"/>
+        </w:rPr>
+        <w:tab/>
+      </w:r>
+      <w:r>
+        <w:rPr>
+          <w:rFonts w:ascii="Calibri" w:hAnsi="Calibri" w:eastAsia="Times New Roman" w:cs="Calibri"/>
+          <w:kern w:val="0"/>
+          <w:sz w:val="24"/>
+          <w:szCs w:val="20"/>
+          <w14:ligatures w14:val="none"/>
+        </w:rPr>
+        <w:t xml:space="preserve">{{ </w:t>
+      </w:r>
+      <w:r>
+        <w:rPr>
+          <w:rFonts w:ascii="Calibri" w:hAnsi="Calibri" w:eastAsia="Times New Roman" w:cs="Calibri"/>
+          <w:kern w:val="0"/>
+          <w:sz w:val="24"/>
+          <w:szCs w:val="20"/>
+          <w:shd w:val="clear" w:color="auto" w:fill="FFFF00"/>
+          <w14:ligatures w14:val="none"/>
+        </w:rPr>
+        <w:t>PE_NamePlan</w:t>
+      </w:r>
+      <w:r>
+        <w:rPr>
+          <w:rFonts w:ascii="Calibri" w:hAnsi="Calibri" w:eastAsia="Times New Roman" w:cs="Calibri"/>
+          <w:kern w:val="0"/>
+          <w:sz w:val="24"/>
+          <w:szCs w:val="20"/>
+          <w14:ligatures w14:val="none"/>
+        </w:rPr>
+        <w:t xml:space="preserve"> }}</w:t>
+      </w:r>
+      <w:r>
+        <w:rPr>
+          <w:rFonts w:ascii="Calibri" w:hAnsi="Calibri" w:eastAsia="Calibri" w:cs="Calibri"/>
+          <w:snapToGrid w:val="0"/>
+          <w:kern w:val="0"/>
+          <w:sz w:val="24"/>
+          <w:szCs w:val="24"/>
+          <w:lang w:val="zh-CN" w:eastAsia="zh-CN"/>
+          <w14:ligatures w14:val="none"/>
+        </w:rPr>
+        <w:t xml:space="preserve"> Employee Benefits Plan</w:t>
+      </w:r>
+    </w:p>
+    <w:p>
+      <w:pPr>
+        <w:widowControl w:val="0"/>
+        <w:tabs>
+          <w:tab w:val="left" w:pos="2880"/>
+          <w:tab w:val="left" w:pos="5040"/>
+        </w:tabs>
+        <w:spacing w:after="360" w:line="240" w:lineRule="auto"/>
+        <w:jc w:val="both"/>
+        <w:rPr>
+          <w:rFonts w:ascii="Calibri" w:hAnsi="Calibri" w:eastAsia="Times New Roman" w:cs="Calibri"/>
+          <w:kern w:val="0"/>
+          <w:sz w:val="24"/>
+          <w:szCs w:val="20"/>
+          <w14:ligatures w14:val="none"/>
+        </w:rPr>
+      </w:pPr>
+      <w:r>
+        <w:rPr>
+          <w:rFonts w:ascii="Calibri" w:hAnsi="Calibri" w:eastAsia="Calibri" w:cs="Calibri"/>
+          <w:snapToGrid w:val="0"/>
+          <w:kern w:val="0"/>
+          <w:sz w:val="24"/>
+          <w:szCs w:val="24"/>
+          <w:lang w:val="zh-CN" w:eastAsia="zh-CN"/>
+          <w14:ligatures w14:val="none"/>
+        </w:rPr>
+        <w:t>TYPE OF PLAN</w:t>
+      </w:r>
+      <w:r>
+        <w:rPr>
+          <w:rFonts w:ascii="Calibri" w:hAnsi="Calibri" w:eastAsia="Calibri" w:cs="Calibri"/>
+          <w:snapToGrid w:val="0"/>
+          <w:kern w:val="0"/>
+          <w:sz w:val="24"/>
+          <w:szCs w:val="24"/>
+          <w:lang w:val="zh-CN" w:eastAsia="zh-CN"/>
+          <w14:ligatures w14:val="none"/>
+        </w:rPr>
+        <w:tab/>
+      </w:r>
+      <w:r>
+        <w:rPr>
+          <w:rFonts w:ascii="Calibri" w:hAnsi="Calibri" w:eastAsia="Times New Roman" w:cs="Calibri"/>
+          <w:kern w:val="0"/>
+          <w:sz w:val="24"/>
+          <w:szCs w:val="20"/>
+          <w14:ligatures w14:val="none"/>
+        </w:rPr>
+        <w:t xml:space="preserve">{{ </w:t>
+      </w:r>
+      <w:r>
+        <w:rPr>
+          <w:rFonts w:ascii="Calibri" w:hAnsi="Calibri" w:eastAsia="Times New Roman" w:cs="Calibri"/>
+          <w:kern w:val="0"/>
+          <w:sz w:val="24"/>
+          <w:szCs w:val="20"/>
+          <w:shd w:val="clear" w:color="auto" w:fill="FFFF00"/>
+          <w14:ligatures w14:val="none"/>
+        </w:rPr>
+        <w:t>PE_PlanDescription</w:t>
+      </w:r>
+      <w:r>
+        <w:rPr>
+          <w:rFonts w:ascii="Calibri" w:hAnsi="Calibri" w:eastAsia="Times New Roman" w:cs="Calibri"/>
+          <w:kern w:val="0"/>
+          <w:sz w:val="24"/>
+          <w:szCs w:val="20"/>
+          <w14:ligatures w14:val="none"/>
+        </w:rPr>
+        <w:t xml:space="preserve"> }} </w:t>
+      </w:r>
+      <w:r>
+        <w:rPr>
+          <w:rFonts w:ascii="Calibri" w:hAnsi="Calibri" w:eastAsia="Calibri" w:cs="Calibri"/>
+          <w:snapToGrid w:val="0"/>
+          <w:kern w:val="0"/>
+          <w:sz w:val="24"/>
+          <w:szCs w:val="24"/>
+          <w:lang w:val="zh-CN" w:eastAsia="zh-CN"/>
+          <w14:ligatures w14:val="none"/>
+        </w:rPr>
+        <w:t>Plan</w:t>
+      </w:r>
+    </w:p>
+    <w:p>
+      <w:pPr>
+        <w:widowControl w:val="0"/>
+        <w:spacing w:after="0" w:line="240" w:lineRule="auto"/>
+        <w:rPr>
+          <w:rFonts w:ascii="Calibri" w:hAnsi="Calibri" w:eastAsia="Times New Roman" w:cs="Calibri"/>
+          <w:kern w:val="0"/>
+          <w:sz w:val="24"/>
+          <w:szCs w:val="24"/>
+          <w:lang w:val="zh-CN" w:eastAsia="zh-CN"/>
+          <w14:ligatures w14:val="none"/>
+        </w:rPr>
+      </w:pPr>
+      <w:r>
+        <w:rPr>
+          <w:rFonts w:ascii="Calibri" w:hAnsi="Calibri" w:eastAsia="Times New Roman" w:cs="Calibri"/>
+          <w:kern w:val="0"/>
+          <w:sz w:val="24"/>
+          <w:szCs w:val="24"/>
+          <w:lang w:val="zh-CN" w:eastAsia="zh-CN"/>
+          <w14:ligatures w14:val="none"/>
+        </w:rPr>
+        <w:t>The following wording is hereby added to the Plan:</w:t>
+      </w:r>
+    </w:p>
+    <w:p>
+      <w:pPr>
+        <w:widowControl w:val="0"/>
+        <w:spacing w:after="0" w:line="240" w:lineRule="auto"/>
+        <w:rPr>
+          <w:rFonts w:ascii="Calibri" w:hAnsi="Calibri" w:eastAsia="Times New Roman" w:cs="Calibri"/>
+          <w:kern w:val="0"/>
+          <w:sz w:val="24"/>
+          <w:szCs w:val="24"/>
+          <w:lang w:val="zh-CN" w:eastAsia="zh-CN"/>
+          <w14:ligatures w14:val="none"/>
         </w:rPr>
       </w:pPr>
     </w:p>
     <w:p>
       <w:pPr>
+        <w:widowControl w:val="0"/>
+        <w:spacing w:after="240" w:line="240" w:lineRule="auto"/>
+        <w:jc w:val="both"/>
+        <w:rPr>
+          <w:rFonts w:eastAsia="Times New Roman" w:cstheme="minorHAnsi"/>
+          <w:kern w:val="0"/>
+          <w:sz w:val="24"/>
+          <w:szCs w:val="24"/>
+          <w:lang w:val="zh-CN" w:eastAsia="zh-CN"/>
+          <w14:ligatures w14:val="none"/>
+        </w:rPr>
+      </w:pPr>
+      <w:r>
+        <w:rPr>
+          <w:rFonts w:eastAsia="Times New Roman" w:cstheme="minorHAnsi"/>
+          <w:kern w:val="0"/>
+          <w:sz w:val="24"/>
+          <w:szCs w:val="24"/>
+          <w14:ligatures w14:val="none"/>
+        </w:rPr>
+        <w:t xml:space="preserve">{{ </w:t>
+      </w:r>
+      <w:r>
+        <w:rPr>
+          <w:rFonts w:eastAsia="Times New Roman" w:cstheme="minorHAnsi"/>
+          <w:kern w:val="0"/>
+          <w:sz w:val="24"/>
+          <w:szCs w:val="24"/>
+          <w:shd w:val="clear" w:color="auto" w:fill="FFFF00"/>
+          <w14:ligatures w14:val="none"/>
+        </w:rPr>
+        <w:t>PE_NamePlan</w:t>
+      </w:r>
+      <w:r>
+        <w:rPr>
+          <w:rFonts w:eastAsia="Times New Roman" w:cstheme="minorHAnsi"/>
+          <w:kern w:val="0"/>
+          <w:sz w:val="24"/>
+          <w:szCs w:val="24"/>
+          <w14:ligatures w14:val="none"/>
+        </w:rPr>
+        <w:t xml:space="preserve"> }}</w:t>
+      </w:r>
+      <w:r>
+        <w:rPr>
+          <w:rFonts w:eastAsia="Times New Roman" w:cstheme="minorHAnsi"/>
+          <w:kern w:val="0"/>
+          <w:sz w:val="24"/>
+          <w:szCs w:val="24"/>
+          <w:lang w:val="zh-CN" w:eastAsia="zh-CN"/>
+          <w14:ligatures w14:val="none"/>
+        </w:rPr>
+        <w:t xml:space="preserve">, of </w:t>
+      </w:r>
+      <w:r>
+        <w:rPr>
+          <w:rFonts w:eastAsia="Times New Roman" w:cstheme="minorHAnsi"/>
+          <w:kern w:val="0"/>
+          <w:sz w:val="24"/>
+          <w:szCs w:val="24"/>
+          <w14:ligatures w14:val="none"/>
+        </w:rPr>
+        <w:t xml:space="preserve">{{ </w:t>
+      </w:r>
+      <w:r>
+        <w:rPr>
+          <w:rFonts w:eastAsia="Times New Roman" w:cstheme="minorHAnsi"/>
+          <w:kern w:val="0"/>
+          <w:sz w:val="24"/>
+          <w:szCs w:val="24"/>
+          <w:shd w:val="clear" w:color="auto" w:fill="FFFF00"/>
+          <w14:ligatures w14:val="none"/>
+        </w:rPr>
+        <w:t>PE_City</w:t>
+      </w:r>
+      <w:r>
+        <w:rPr>
+          <w:rFonts w:eastAsia="Times New Roman" w:cstheme="minorHAnsi"/>
+          <w:kern w:val="0"/>
+          <w:sz w:val="24"/>
+          <w:szCs w:val="24"/>
+          <w14:ligatures w14:val="none"/>
+        </w:rPr>
+        <w:t xml:space="preserve"> }}, {{ </w:t>
+      </w:r>
+      <w:r>
+        <w:rPr>
+          <w:rFonts w:eastAsia="Times New Roman" w:cstheme="minorHAnsi"/>
+          <w:kern w:val="0"/>
+          <w:sz w:val="24"/>
+          <w:szCs w:val="24"/>
+          <w:shd w:val="clear" w:color="auto" w:fill="FFFF00"/>
+          <w14:ligatures w14:val="none"/>
+        </w:rPr>
+        <w:t>PE_State</w:t>
+      </w:r>
+      <w:r>
+        <w:rPr>
+          <w:rFonts w:eastAsia="Times New Roman" w:cstheme="minorHAnsi"/>
+          <w:kern w:val="0"/>
+          <w:sz w:val="24"/>
+          <w:szCs w:val="24"/>
+          <w14:ligatures w14:val="none"/>
+        </w:rPr>
+        <w:t xml:space="preserve"> }} </w:t>
+      </w:r>
+      <w:r>
+        <w:rPr>
+          <w:rFonts w:eastAsia="Times New Roman" w:cstheme="minorHAnsi"/>
+          <w:kern w:val="0"/>
+          <w:sz w:val="24"/>
+          <w:szCs w:val="24"/>
+          <w:lang w:val="zh-CN" w:eastAsia="zh-CN"/>
+          <w14:ligatures w14:val="none"/>
+        </w:rPr>
+        <w:t xml:space="preserve">hereby establishes a plan for payment of certain expenses for the benefit of its eligible employees to be known as </w:t>
+      </w:r>
+      <w:r>
+        <w:rPr>
+          <w:rFonts w:eastAsia="Times New Roman" w:cstheme="minorHAnsi"/>
+          <w:kern w:val="0"/>
+          <w:sz w:val="24"/>
+          <w:szCs w:val="24"/>
+          <w14:ligatures w14:val="none"/>
+        </w:rPr>
+        <w:t xml:space="preserve">{{ </w:t>
+      </w:r>
+      <w:r>
+        <w:rPr>
+          <w:rFonts w:eastAsia="Times New Roman" w:cstheme="minorHAnsi"/>
+          <w:kern w:val="0"/>
+          <w:sz w:val="24"/>
+          <w:szCs w:val="24"/>
+          <w:shd w:val="clear" w:color="auto" w:fill="FFFF00"/>
+          <w14:ligatures w14:val="none"/>
+        </w:rPr>
+        <w:t>PE_NamePlan</w:t>
+      </w:r>
+      <w:r>
+        <w:rPr>
+          <w:rFonts w:eastAsia="Times New Roman" w:cstheme="minorHAnsi"/>
+          <w:kern w:val="0"/>
+          <w:sz w:val="24"/>
+          <w:szCs w:val="24"/>
+          <w14:ligatures w14:val="none"/>
+        </w:rPr>
+        <w:t xml:space="preserve"> }} </w:t>
+      </w:r>
+      <w:r>
+        <w:rPr>
+          <w:rFonts w:eastAsia="Times New Roman" w:cstheme="minorHAnsi"/>
+          <w:kern w:val="0"/>
+          <w:sz w:val="24"/>
+          <w:szCs w:val="24"/>
+          <w:lang w:val="zh-CN" w:eastAsia="zh-CN"/>
+          <w14:ligatures w14:val="none"/>
+        </w:rPr>
+        <w:t>Employee Benefits Plan. The attached document serves as the summary plan description, plan description and plan document for the Plan.</w:t>
+      </w:r>
+    </w:p>
+    <w:p>
+      <w:pPr>
+        <w:widowControl w:val="0"/>
+        <w:spacing w:after="480" w:line="240" w:lineRule="auto"/>
+        <w:jc w:val="both"/>
+        <w:rPr>
+          <w:rFonts w:eastAsia="Times New Roman" w:cstheme="minorHAnsi"/>
+          <w:kern w:val="0"/>
+          <w:sz w:val="24"/>
+          <w:szCs w:val="24"/>
+          <w:lang w:val="zh-CN" w:eastAsia="zh-CN"/>
+          <w14:ligatures w14:val="none"/>
+        </w:rPr>
+      </w:pPr>
+      <w:r>
+        <w:rPr>
+          <w:rFonts w:eastAsia="Times New Roman" w:cstheme="minorHAnsi"/>
+          <w:kern w:val="0"/>
+          <w:sz w:val="24"/>
+          <w:szCs w:val="24"/>
+          <w14:ligatures w14:val="none"/>
+        </w:rPr>
+        <w:t xml:space="preserve">{{ </w:t>
+      </w:r>
+      <w:r>
+        <w:rPr>
+          <w:rFonts w:eastAsia="Times New Roman" w:cstheme="minorHAnsi"/>
+          <w:kern w:val="0"/>
+          <w:sz w:val="24"/>
+          <w:szCs w:val="24"/>
+          <w:shd w:val="clear" w:color="auto" w:fill="FFFF00"/>
+          <w14:ligatures w14:val="none"/>
+        </w:rPr>
+        <w:t>PE_NamePlan</w:t>
+      </w:r>
+      <w:r>
+        <w:rPr>
+          <w:rFonts w:eastAsia="Times New Roman" w:cstheme="minorHAnsi"/>
+          <w:kern w:val="0"/>
+          <w:sz w:val="24"/>
+          <w:szCs w:val="24"/>
+          <w14:ligatures w14:val="none"/>
+        </w:rPr>
+        <w:t xml:space="preserve"> }} </w:t>
+      </w:r>
+      <w:r>
+        <w:rPr>
+          <w:rFonts w:eastAsia="Times New Roman" w:cstheme="minorHAnsi"/>
+          <w:kern w:val="0"/>
+          <w:sz w:val="24"/>
+          <w:szCs w:val="24"/>
+          <w:lang w:val="zh-CN" w:eastAsia="zh-CN"/>
+          <w14:ligatures w14:val="none"/>
+        </w:rPr>
+        <w:t xml:space="preserve">has caused this Plan to take effect as of 12:01 A.M. </w:t>
+      </w:r>
+      <w:r>
+        <w:rPr>
+          <w:rFonts w:eastAsia="Times New Roman" w:cstheme="minorHAnsi"/>
+          <w:kern w:val="0"/>
+          <w:sz w:val="24"/>
+          <w:szCs w:val="24"/>
+          <w14:ligatures w14:val="none"/>
+        </w:rPr>
+        <w:t xml:space="preserve">{{ </w:t>
+      </w:r>
+      <w:r>
+        <w:rPr>
+          <w:rFonts w:eastAsia="Times New Roman" w:cstheme="minorHAnsi"/>
+          <w:kern w:val="0"/>
+          <w:sz w:val="24"/>
+          <w:szCs w:val="24"/>
+          <w:shd w:val="clear" w:color="auto" w:fill="FFFF00"/>
+          <w14:ligatures w14:val="none"/>
+        </w:rPr>
+        <w:t>CP_TimeZone</w:t>
+      </w:r>
+      <w:r>
+        <w:rPr>
+          <w:rFonts w:eastAsia="Times New Roman" w:cstheme="minorHAnsi"/>
+          <w:kern w:val="0"/>
+          <w:sz w:val="24"/>
+          <w:szCs w:val="24"/>
+          <w14:ligatures w14:val="none"/>
+        </w:rPr>
+        <w:t xml:space="preserve"> }}</w:t>
+      </w:r>
+      <w:r>
+        <w:rPr>
+          <w:rFonts w:eastAsia="Times New Roman" w:cstheme="minorHAnsi"/>
+          <w:kern w:val="0"/>
+          <w:sz w:val="24"/>
+          <w:szCs w:val="24"/>
+          <w:lang w:val="zh-CN" w:eastAsia="zh-CN"/>
+          <w14:ligatures w14:val="none"/>
+        </w:rPr>
+        <w:t xml:space="preserve"> on </w:t>
+      </w:r>
+      <w:r>
+        <w:rPr>
+          <w:rFonts w:eastAsia="Times New Roman" w:cstheme="minorHAnsi"/>
+          <w:kern w:val="0"/>
+          <w:sz w:val="24"/>
+          <w:szCs w:val="24"/>
+          <w14:ligatures w14:val="none"/>
+        </w:rPr>
+        <w:t xml:space="preserve">{{ </w:t>
+      </w:r>
+      <w:r>
+        <w:rPr>
+          <w:rFonts w:eastAsia="Times New Roman" w:cstheme="minorHAnsi"/>
+          <w:kern w:val="0"/>
+          <w:sz w:val="24"/>
+          <w:szCs w:val="24"/>
+          <w:shd w:val="clear" w:color="auto" w:fill="FFFF00"/>
+          <w14:ligatures w14:val="none"/>
+        </w:rPr>
+        <w:t>PE_EffectiveDate</w:t>
+      </w:r>
+      <w:r>
+        <w:rPr>
+          <w:rFonts w:eastAsia="Times New Roman" w:cstheme="minorHAnsi"/>
+          <w:kern w:val="0"/>
+          <w:sz w:val="24"/>
+          <w:szCs w:val="24"/>
+          <w14:ligatures w14:val="none"/>
+        </w:rPr>
+        <w:t xml:space="preserve"> }} </w:t>
+      </w:r>
+      <w:r>
+        <w:rPr>
+          <w:rFonts w:eastAsia="Times New Roman" w:cstheme="minorHAnsi"/>
+          <w:kern w:val="0"/>
+          <w:sz w:val="24"/>
+          <w:szCs w:val="24"/>
+          <w:lang w:val="zh-CN" w:eastAsia="zh-CN"/>
+          <w14:ligatures w14:val="none"/>
+        </w:rPr>
+        <w:t xml:space="preserve">at </w:t>
+      </w:r>
+      <w:r>
+        <w:rPr>
+          <w:rFonts w:eastAsia="Times New Roman" w:cstheme="minorHAnsi"/>
+          <w:kern w:val="0"/>
+          <w:sz w:val="24"/>
+          <w:szCs w:val="24"/>
+          <w14:ligatures w14:val="none"/>
+        </w:rPr>
+        <w:t xml:space="preserve">{{ </w:t>
+      </w:r>
+      <w:r>
+        <w:rPr>
+          <w:rFonts w:eastAsia="Times New Roman" w:cstheme="minorHAnsi"/>
+          <w:kern w:val="0"/>
+          <w:sz w:val="24"/>
+          <w:szCs w:val="24"/>
+          <w:shd w:val="clear" w:color="auto" w:fill="FFFF00"/>
+          <w14:ligatures w14:val="none"/>
+        </w:rPr>
+        <w:t>PE_City</w:t>
+      </w:r>
+      <w:r>
+        <w:rPr>
+          <w:rFonts w:eastAsia="Times New Roman" w:cstheme="minorHAnsi"/>
+          <w:kern w:val="0"/>
+          <w:sz w:val="24"/>
+          <w:szCs w:val="24"/>
+          <w14:ligatures w14:val="none"/>
+        </w:rPr>
+        <w:t xml:space="preserve"> }}, {{ </w:t>
+      </w:r>
+      <w:r>
+        <w:rPr>
+          <w:rFonts w:eastAsia="Times New Roman" w:cstheme="minorHAnsi"/>
+          <w:kern w:val="0"/>
+          <w:sz w:val="24"/>
+          <w:szCs w:val="24"/>
+          <w:shd w:val="clear" w:color="auto" w:fill="FFFF00"/>
+          <w14:ligatures w14:val="none"/>
+        </w:rPr>
+        <w:t>PE_State</w:t>
+      </w:r>
+      <w:r>
+        <w:rPr>
+          <w:rFonts w:eastAsia="Times New Roman" w:cstheme="minorHAnsi"/>
+          <w:kern w:val="0"/>
+          <w:sz w:val="24"/>
+          <w:szCs w:val="24"/>
+          <w14:ligatures w14:val="none"/>
+        </w:rPr>
+        <w:t xml:space="preserve"> }}</w:t>
+      </w:r>
+      <w:r>
+        <w:rPr>
+          <w:rFonts w:eastAsia="Times New Roman" w:cstheme="minorHAnsi"/>
+          <w:kern w:val="0"/>
+          <w:sz w:val="24"/>
+          <w:szCs w:val="24"/>
+          <w:lang w:val="zh-CN" w:eastAsia="zh-CN"/>
+          <w14:ligatures w14:val="none"/>
+        </w:rPr>
+        <w:t>.</w:t>
+      </w:r>
+      <w:r>
+        <w:rPr>
+          <w:rFonts w:eastAsia="Times New Roman" w:cstheme="minorHAnsi"/>
+          <w:color w:val="0070C0"/>
+          <w:kern w:val="0"/>
+          <w:sz w:val="24"/>
+          <w:szCs w:val="24"/>
+          <w:lang w:eastAsia="zh-CN"/>
+          <w14:ligatures w14:val="none"/>
+        </w:rPr>
+        <w:t xml:space="preserve"> </w:t>
+      </w:r>
+      <w:bookmarkStart w:id="0" w:name="_Hlk133168325"/>
+    </w:p>
+    <w:bookmarkEnd w:id="0"/>
+    <w:p>
+      <w:pPr>
+        <w:widowControl w:val="0"/>
+        <w:spacing w:before="120" w:after="240" w:line="240" w:lineRule="auto"/>
+        <w:jc w:val="both"/>
+        <w:rPr>
+          <w:rFonts w:eastAsia="Calibri" w:cstheme="minorHAnsi"/>
+          <w:snapToGrid w:val="0"/>
+          <w:kern w:val="0"/>
+          <w:sz w:val="24"/>
+          <w:szCs w:val="24"/>
+          <w14:ligatures w14:val="none"/>
+        </w:rPr>
+      </w:pPr>
+      <w:r>
+        <w:rPr>
+          <w:rFonts w:eastAsia="Calibri" w:cstheme="minorHAnsi"/>
+          <w:snapToGrid w:val="0"/>
+          <w:kern w:val="0"/>
+          <w:sz w:val="24"/>
+          <w:szCs w:val="24"/>
+          <w14:ligatures w14:val="none"/>
+        </w:rPr>
+        <w:t>APPROVED AND ATTESTED:</w:t>
+      </w:r>
+    </w:p>
+    <w:p>
+      <w:pPr>
+        <w:widowControl w:val="0"/>
+        <w:spacing w:after="0" w:line="240" w:lineRule="auto"/>
+        <w:rPr>
+          <w:rFonts w:ascii="Calibri" w:hAnsi="Calibri" w:eastAsia="Times New Roman" w:cs="Calibri"/>
+          <w:kern w:val="0"/>
+          <w:sz w:val="24"/>
+          <w:szCs w:val="24"/>
+          <w14:ligatures w14:val="none"/>
+        </w:rPr>
+      </w:pPr>
+    </w:p>
+    <w:tbl>
+      <w:tblPr>
+        <w:tblStyle w:val="9"/>
+        <w:tblW w:w="0" w:type="auto"/>
+        <w:tblInd w:w="0" w:type="dxa"/>
+        <w:tblLayout w:type="fixed"/>
+        <w:tblCellMar>
+          <w:top w:w="0" w:type="dxa"/>
+          <w:left w:w="108" w:type="dxa"/>
+          <w:bottom w:w="0" w:type="dxa"/>
+          <w:right w:w="108" w:type="dxa"/>
+        </w:tblCellMar>
+      </w:tblPr>
+      <w:tblGrid>
+        <w:gridCol w:w="558"/>
+        <w:gridCol w:w="450"/>
+        <w:gridCol w:w="2160"/>
+        <w:gridCol w:w="1170"/>
+        <w:gridCol w:w="900"/>
+        <w:gridCol w:w="3330"/>
+      </w:tblGrid>
+      <w:tr>
+        <w:tblPrEx>
+          <w:tblCellMar>
+            <w:top w:w="0" w:type="dxa"/>
+            <w:left w:w="108" w:type="dxa"/>
+            <w:bottom w:w="0" w:type="dxa"/>
+            <w:right w:w="108" w:type="dxa"/>
+          </w:tblCellMar>
+        </w:tblPrEx>
+        <w:tc>
+          <w:tcPr>
+            <w:tcW w:w="558" w:type="dxa"/>
+          </w:tcPr>
+          <w:p>
+            <w:pPr>
+              <w:widowControl w:val="0"/>
+              <w:spacing w:after="0" w:line="240" w:lineRule="auto"/>
+              <w:rPr>
+                <w:rFonts w:ascii="Calibri" w:hAnsi="Calibri" w:eastAsia="Times New Roman" w:cs="Calibri"/>
+                <w:kern w:val="0"/>
+                <w:sz w:val="24"/>
+                <w:szCs w:val="24"/>
+                <w14:ligatures w14:val="none"/>
+              </w:rPr>
+            </w:pPr>
+            <w:r>
+              <w:rPr>
+                <w:rFonts w:ascii="Calibri" w:hAnsi="Calibri" w:eastAsia="Times New Roman" w:cs="Calibri"/>
+                <w:kern w:val="0"/>
+                <w:sz w:val="24"/>
+                <w:szCs w:val="24"/>
+                <w14:ligatures w14:val="none"/>
+              </w:rPr>
+              <w:t>BY</w:t>
+            </w:r>
+          </w:p>
+        </w:tc>
+        <w:tc>
+          <w:tcPr>
+            <w:tcW w:w="3780" w:type="dxa"/>
+            <w:gridSpan w:val="3"/>
+            <w:tcBorders>
+              <w:bottom w:val="single" w:color="auto" w:sz="4" w:space="0"/>
+            </w:tcBorders>
+          </w:tcPr>
+          <w:p>
+            <w:pPr>
+              <w:widowControl w:val="0"/>
+              <w:spacing w:after="0" w:line="240" w:lineRule="auto"/>
+              <w:rPr>
+                <w:rFonts w:ascii="Calibri" w:hAnsi="Calibri" w:eastAsia="Times New Roman" w:cs="Calibri"/>
+                <w:kern w:val="0"/>
+                <w:sz w:val="24"/>
+                <w:szCs w:val="24"/>
+                <w14:ligatures w14:val="none"/>
+              </w:rPr>
+            </w:pPr>
+          </w:p>
+        </w:tc>
+        <w:tc>
+          <w:tcPr>
+            <w:tcW w:w="900" w:type="dxa"/>
+          </w:tcPr>
+          <w:p>
+            <w:pPr>
+              <w:widowControl w:val="0"/>
+              <w:spacing w:after="0" w:line="240" w:lineRule="auto"/>
+              <w:rPr>
+                <w:rFonts w:ascii="Calibri" w:hAnsi="Calibri" w:eastAsia="Times New Roman" w:cs="Calibri"/>
+                <w:kern w:val="0"/>
+                <w:sz w:val="24"/>
+                <w:szCs w:val="24"/>
+                <w14:ligatures w14:val="none"/>
+              </w:rPr>
+            </w:pPr>
+            <w:r>
+              <w:rPr>
+                <w:rFonts w:ascii="Calibri" w:hAnsi="Calibri" w:eastAsia="Times New Roman" w:cs="Calibri"/>
+                <w:kern w:val="0"/>
+                <w:sz w:val="24"/>
+                <w:szCs w:val="24"/>
+                <w14:ligatures w14:val="none"/>
+              </w:rPr>
+              <w:t>TITLE</w:t>
+            </w:r>
+          </w:p>
+        </w:tc>
+        <w:tc>
+          <w:tcPr>
+            <w:tcW w:w="3330" w:type="dxa"/>
+            <w:tcBorders>
+              <w:bottom w:val="single" w:color="auto" w:sz="4" w:space="0"/>
+            </w:tcBorders>
+          </w:tcPr>
+          <w:p>
+            <w:pPr>
+              <w:widowControl w:val="0"/>
+              <w:spacing w:after="0" w:line="240" w:lineRule="auto"/>
+              <w:rPr>
+                <w:rFonts w:ascii="Calibri" w:hAnsi="Calibri" w:eastAsia="Times New Roman" w:cs="Calibri"/>
+                <w:kern w:val="0"/>
+                <w:sz w:val="24"/>
+                <w:szCs w:val="24"/>
+                <w14:ligatures w14:val="none"/>
+              </w:rPr>
+            </w:pPr>
+          </w:p>
+        </w:tc>
+      </w:tr>
+      <w:tr>
+        <w:tblPrEx>
+          <w:tblCellMar>
+            <w:top w:w="0" w:type="dxa"/>
+            <w:left w:w="108" w:type="dxa"/>
+            <w:bottom w:w="0" w:type="dxa"/>
+            <w:right w:w="108" w:type="dxa"/>
+          </w:tblCellMar>
+        </w:tblPrEx>
+        <w:trPr>
+          <w:cantSplit/>
+        </w:trPr>
+        <w:tc>
+          <w:tcPr>
+            <w:tcW w:w="8568" w:type="dxa"/>
+            <w:gridSpan w:val="6"/>
+          </w:tcPr>
+          <w:p>
+            <w:pPr>
+              <w:widowControl w:val="0"/>
+              <w:spacing w:after="0" w:line="240" w:lineRule="auto"/>
+              <w:rPr>
+                <w:rFonts w:ascii="Calibri" w:hAnsi="Calibri" w:eastAsia="Times New Roman" w:cs="Calibri"/>
+                <w:kern w:val="0"/>
+                <w:sz w:val="24"/>
+                <w:szCs w:val="24"/>
+                <w14:ligatures w14:val="none"/>
+              </w:rPr>
+            </w:pPr>
+          </w:p>
+        </w:tc>
+      </w:tr>
+      <w:tr>
+        <w:tblPrEx>
+          <w:tblCellMar>
+            <w:top w:w="0" w:type="dxa"/>
+            <w:left w:w="108" w:type="dxa"/>
+            <w:bottom w:w="0" w:type="dxa"/>
+            <w:right w:w="108" w:type="dxa"/>
+          </w:tblCellMar>
+        </w:tblPrEx>
+        <w:trPr>
+          <w:gridAfter w:val="3"/>
+          <w:wAfter w:w="5400" w:type="dxa"/>
+          <w:cantSplit/>
+        </w:trPr>
+        <w:tc>
+          <w:tcPr>
+            <w:tcW w:w="1008" w:type="dxa"/>
+            <w:gridSpan w:val="2"/>
+          </w:tcPr>
+          <w:p>
+            <w:pPr>
+              <w:widowControl w:val="0"/>
+              <w:spacing w:after="0" w:line="240" w:lineRule="auto"/>
+              <w:rPr>
+                <w:rFonts w:ascii="Calibri" w:hAnsi="Calibri" w:eastAsia="Times New Roman" w:cs="Calibri"/>
+                <w:kern w:val="0"/>
+                <w:sz w:val="24"/>
+                <w:szCs w:val="24"/>
+                <w14:ligatures w14:val="none"/>
+              </w:rPr>
+            </w:pPr>
+            <w:r>
+              <w:rPr>
+                <w:rFonts w:ascii="Calibri" w:hAnsi="Calibri" w:eastAsia="Times New Roman" w:cs="Calibri"/>
+                <w:kern w:val="0"/>
+                <w:sz w:val="24"/>
+                <w:szCs w:val="24"/>
+                <w14:ligatures w14:val="none"/>
+              </w:rPr>
+              <w:t>DATE</w:t>
+            </w:r>
+          </w:p>
+        </w:tc>
+        <w:tc>
+          <w:tcPr>
+            <w:tcW w:w="2160" w:type="dxa"/>
+            <w:tcBorders>
+              <w:bottom w:val="single" w:color="auto" w:sz="4" w:space="0"/>
+            </w:tcBorders>
+          </w:tcPr>
+          <w:p>
+            <w:pPr>
+              <w:widowControl w:val="0"/>
+              <w:spacing w:after="0" w:line="240" w:lineRule="auto"/>
+              <w:rPr>
+                <w:rFonts w:ascii="Calibri" w:hAnsi="Calibri" w:eastAsia="Times New Roman" w:cs="Calibri"/>
+                <w:kern w:val="0"/>
+                <w:sz w:val="24"/>
+                <w:szCs w:val="24"/>
+                <w14:ligatures w14:val="none"/>
+              </w:rPr>
+            </w:pPr>
+          </w:p>
+        </w:tc>
+      </w:tr>
+    </w:tbl>
+    <w:p>
+      <w:pPr>
         <w:rPr>
           <w:rFonts w:hint="default"/>
           <w:rtl w:val="0"/>
           <w:lang w:val="en-US"/>
         </w:rPr>
       </w:pPr>
-      <w:r>
-        <w:rPr>
-          <w:rFonts w:hint="default"/>
-          <w:rtl w:val="0"/>
-          <w:lang w:val="en-US"/>
-        </w:rPr>
-        <w:t>TYPE OF PLAN {{ PE_PlanDescription }} Plan</w:t>
-      </w:r>
-    </w:p>
-    <w:p>
-      <w:pPr>
-        <w:rPr>
-          <w:rFonts w:hint="default"/>
-          <w:rtl w:val="0"/>
-          <w:lang w:val="en-US"/>
-        </w:rPr>
-      </w:pPr>
-      <w:r>
-        <w:rPr>
-          <w:rFonts w:hint="default"/>
-          <w:rtl w:val="0"/>
-          <w:lang w:val="en-US"/>
-        </w:rPr>
-        <w:t>The following wording is hereby added to the Plan:</w:t>
-      </w:r>
-    </w:p>
-    <w:p>
-      <w:pPr>
-        <w:rPr>
-          <w:rFonts w:hint="default"/>
-          <w:rtl w:val="0"/>
-          <w:lang w:val="en-US"/>
-        </w:rPr>
-      </w:pPr>
-      <w:r>
-        <w:rPr>
-          <w:rFonts w:hint="default"/>
-          <w:rtl w:val="0"/>
-          <w:lang w:val="en-US"/>
-        </w:rPr>
-        <w:t>{{ PE_NamePlan }}, of {{ PE_City }}, {{ PE_State }} hereby establishes a plan for payment of</w:t>
-      </w:r>
-    </w:p>
-    <w:p>
-      <w:pPr>
-        <w:rPr>
-          <w:rFonts w:hint="default"/>
-          <w:rtl w:val="0"/>
-          <w:lang w:val="en-US"/>
-        </w:rPr>
-      </w:pPr>
-      <w:r>
-        <w:rPr>
-          <w:rFonts w:hint="default"/>
-          <w:rtl w:val="0"/>
-          <w:lang w:val="en-US"/>
-        </w:rPr>
-        <w:t>certain expenses for the benefit of its eligible employees to be known as {{ PE_NamePlan }}</w:t>
-      </w:r>
-    </w:p>
-    <w:p>
-      <w:pPr>
-        <w:rPr>
-          <w:rFonts w:hint="default"/>
-          <w:rtl w:val="0"/>
-          <w:lang w:val="en-US"/>
-        </w:rPr>
-      </w:pPr>
-      <w:r>
-        <w:rPr>
-          <w:rFonts w:hint="default"/>
-          <w:rtl w:val="0"/>
-          <w:lang w:val="en-US"/>
-        </w:rPr>
-        <w:t>Employee Benefits Plan. The attached document serves as the summary plan description, plan</w:t>
-      </w:r>
-    </w:p>
-    <w:p>
-      <w:pPr>
-        <w:rPr>
-          <w:rFonts w:hint="default"/>
-          <w:rtl w:val="0"/>
-          <w:lang w:val="en-US"/>
-        </w:rPr>
-      </w:pPr>
-      <w:r>
-        <w:rPr>
-          <w:rFonts w:hint="default"/>
-          <w:rtl w:val="0"/>
-          <w:lang w:val="en-US"/>
-        </w:rPr>
-        <w:t>description and plan document for the Plan.</w:t>
-      </w:r>
-    </w:p>
-    <w:p>
-      <w:pPr>
-        <w:rPr>
-          <w:rFonts w:hint="default"/>
-          <w:rtl w:val="0"/>
-          <w:lang w:val="en-US"/>
-        </w:rPr>
-      </w:pPr>
-      <w:r>
-        <w:rPr>
-          <w:rFonts w:hint="default"/>
-          <w:rtl w:val="0"/>
-          <w:lang w:val="en-US"/>
-        </w:rPr>
-        <w:t>{{ PE_NamePlan }} has caused this Plan to take effect as of 12:01 A.M. {{ CP_TimeZone }} on {{</w:t>
-      </w:r>
-    </w:p>
-    <w:p>
-      <w:pPr>
-        <w:rPr>
-          <w:rFonts w:hint="default"/>
-          <w:rtl w:val="0"/>
-          <w:lang w:val="en-US"/>
-        </w:rPr>
-      </w:pPr>
-      <w:r>
-        <w:rPr>
-          <w:rFonts w:hint="default"/>
-          <w:rtl w:val="0"/>
-          <w:lang w:val="en-US"/>
-        </w:rPr>
-        <w:t>PE_EffectiveDate }} at {{ PE_City }}, {{ PE_State }}.</w:t>
-      </w:r>
+      <w:bookmarkStart w:id="1" w:name="_GoBack"/>
+      <w:bookmarkEnd w:id="1"/>
     </w:p>
     <w:sectPr>
       <w:pgSz w:w="12240" w:h="15840"/>
@@ -332,13 +1330,13 @@
     <w:pPrDefault/>
   </w:docDefaults>
   <w:latentStyles w:count="260" w:defQFormat="0" w:defUnhideWhenUsed="1" w:defSemiHidden="1" w:defUIPriority="99" w:defLockedState="0">
-    <w:lsdException w:unhideWhenUsed="0" w:uiPriority="0" w:semiHidden="0" w:name="Normal"/>
+    <w:lsdException w:qFormat="1" w:unhideWhenUsed="0" w:uiPriority="0" w:semiHidden="0" w:name="Normal"/>
     <w:lsdException w:qFormat="1" w:unhideWhenUsed="0" w:uiPriority="0" w:semiHidden="0" w:name="heading 1"/>
     <w:lsdException w:unhideWhenUsed="0" w:uiPriority="0" w:semiHidden="0" w:name="heading 2"/>
     <w:lsdException w:unhideWhenUsed="0" w:uiPriority="0" w:semiHidden="0" w:name="heading 3"/>
     <w:lsdException w:unhideWhenUsed="0" w:uiPriority="0" w:semiHidden="0" w:name="heading 4"/>
-    <w:lsdException w:unhideWhenUsed="0" w:uiPriority="0" w:semiHidden="0" w:name="heading 5"/>
-    <w:lsdException w:unhideWhenUsed="0" w:uiPriority="0" w:semiHidden="0" w:name="heading 6"/>
+    <w:lsdException w:qFormat="1" w:unhideWhenUsed="0" w:uiPriority="0" w:semiHidden="0" w:name="heading 5"/>
+    <w:lsdException w:qFormat="1" w:unhideWhenUsed="0" w:uiPriority="0" w:semiHidden="0" w:name="heading 6"/>
     <w:lsdException w:qFormat="1" w:uiPriority="0" w:name="heading 7"/>
     <w:lsdException w:qFormat="1" w:uiPriority="0" w:name="heading 8"/>
     <w:lsdException w:qFormat="1" w:uiPriority="0" w:name="heading 9"/>
@@ -394,10 +1392,10 @@
     <w:lsdException w:unhideWhenUsed="0" w:uiPriority="0" w:semiHidden="0" w:name="List Number 3"/>
     <w:lsdException w:unhideWhenUsed="0" w:uiPriority="0" w:semiHidden="0" w:name="List Number 4"/>
     <w:lsdException w:unhideWhenUsed="0" w:uiPriority="0" w:semiHidden="0" w:name="List Number 5"/>
-    <w:lsdException w:unhideWhenUsed="0" w:uiPriority="0" w:semiHidden="0" w:name="Title"/>
+    <w:lsdException w:qFormat="1" w:unhideWhenUsed="0" w:uiPriority="0" w:semiHidden="0" w:name="Title"/>
     <w:lsdException w:unhideWhenUsed="0" w:uiPriority="0" w:semiHidden="0" w:name="Closing"/>
     <w:lsdException w:unhideWhenUsed="0" w:uiPriority="0" w:semiHidden="0" w:name="Signature"/>
-    <w:lsdException w:unhideWhenUsed="0" w:uiPriority="0" w:name="Default Paragraph Font"/>
+    <w:lsdException w:qFormat="1" w:unhideWhenUsed="0" w:uiPriority="0" w:name="Default Paragraph Font"/>
     <w:lsdException w:unhideWhenUsed="0" w:uiPriority="0" w:semiHidden="0" w:name="Body Text"/>
     <w:lsdException w:unhideWhenUsed="0" w:uiPriority="0" w:semiHidden="0" w:name="Body Text Indent"/>
     <w:lsdException w:unhideWhenUsed="0" w:uiPriority="0" w:semiHidden="0" w:name="List Continue"/>
@@ -435,7 +1433,7 @@
     <w:lsdException w:unhideWhenUsed="0" w:uiPriority="0" w:semiHidden="0" w:name="HTML Sample"/>
     <w:lsdException w:unhideWhenUsed="0" w:uiPriority="0" w:semiHidden="0" w:name="HTML Typewriter"/>
     <w:lsdException w:unhideWhenUsed="0" w:uiPriority="0" w:semiHidden="0" w:name="HTML Variable"/>
-    <w:lsdException w:unhideWhenUsed="0" w:uiPriority="0" w:name="Normal Table"/>
+    <w:lsdException w:qFormat="1" w:unhideWhenUsed="0" w:uiPriority="0" w:name="Normal Table"/>
     <w:lsdException w:unhideWhenUsed="0" w:uiPriority="0" w:semiHidden="0" w:name="annotation subject"/>
     <w:lsdException w:unhideWhenUsed="0" w:uiPriority="0" w:semiHidden="0" w:name="Table Simple 1"/>
     <w:lsdException w:unhideWhenUsed="0" w:uiPriority="0" w:semiHidden="0" w:name="Table Simple 2"/>
@@ -583,6 +1581,7 @@
   </w:latentStyles>
   <w:style w:type="paragraph" w:default="1" w:styleId="1">
     <w:name w:val="Normal"/>
+    <w:qFormat/>
     <w:uiPriority w:val="0"/>
     <w:pPr>
       <w:spacing w:line="276" w:lineRule="auto"/>
@@ -665,6 +1664,7 @@
     <w:name w:val="heading 5"/>
     <w:basedOn w:val="1"/>
     <w:next w:val="1"/>
+    <w:qFormat/>
     <w:uiPriority w:val="0"/>
     <w:pPr>
       <w:keepNext/>
@@ -682,6 +1682,7 @@
     <w:name w:val="heading 6"/>
     <w:basedOn w:val="1"/>
     <w:next w:val="1"/>
+    <w:qFormat/>
     <w:uiPriority w:val="0"/>
     <w:pPr>
       <w:keepNext/>
@@ -699,11 +1700,13 @@
   <w:style w:type="character" w:default="1" w:styleId="8">
     <w:name w:val="Default Paragraph Font"/>
     <w:semiHidden/>
+    <w:qFormat/>
     <w:uiPriority w:val="0"/>
   </w:style>
   <w:style w:type="table" w:default="1" w:styleId="9">
     <w:name w:val="Normal Table"/>
     <w:semiHidden/>
+    <w:qFormat/>
     <w:uiPriority w:val="0"/>
     <w:tblPr>
       <w:tblCellMar>
@@ -736,6 +1739,7 @@
     <w:name w:val="Title"/>
     <w:basedOn w:val="1"/>
     <w:next w:val="1"/>
+    <w:qFormat/>
     <w:uiPriority w:val="0"/>
     <w:pPr>
       <w:keepNext/>

</xml_diff>

<commit_message>
correct template format added
</commit_message>
<xml_diff>
--- a/DocCreation/FileDynamicCreation/FileDynamicCreation/Document/WORD/Step1_PlanGroupDetails.docx
+++ b/DocCreation/FileDynamicCreation/FileDynamicCreation/Document/WORD/Step1_PlanGroupDetails.docx
@@ -42,7 +42,7 @@
           <w:szCs w:val="20"/>
           <w14:ligatures w14:val="none"/>
         </w:rPr>
-        <w:t xml:space="preserve">{{ </w:t>
+        <w:t>{{</w:t>
       </w:r>
       <w:r>
         <w:rPr>
@@ -63,7 +63,7 @@
           <w:szCs w:val="20"/>
           <w14:ligatures w14:val="none"/>
         </w:rPr>
-        <w:t xml:space="preserve"> }} </w:t>
+        <w:t xml:space="preserve">}} </w:t>
       </w:r>
       <w:r>
         <w:rPr>
@@ -149,7 +149,7 @@
           <w:szCs w:val="20"/>
           <w14:ligatures w14:val="none"/>
         </w:rPr>
-        <w:t xml:space="preserve">{{ </w:t>
+        <w:t>{{</w:t>
       </w:r>
       <w:r>
         <w:rPr>
@@ -170,7 +170,7 @@
           <w:szCs w:val="20"/>
           <w14:ligatures w14:val="none"/>
         </w:rPr>
-        <w:t xml:space="preserve"> }}</w:t>
+        <w:t>}}</w:t>
       </w:r>
     </w:p>
     <w:p>
@@ -223,7 +223,7 @@
           <w:szCs w:val="20"/>
           <w14:ligatures w14:val="none"/>
         </w:rPr>
-        <w:t xml:space="preserve">{{ </w:t>
+        <w:t>{{</w:t>
       </w:r>
       <w:r>
         <w:rPr>
@@ -244,7 +244,7 @@
           <w:szCs w:val="20"/>
           <w14:ligatures w14:val="none"/>
         </w:rPr>
-        <w:t xml:space="preserve"> }}</w:t>
+        <w:t>}}</w:t>
       </w:r>
     </w:p>
     <w:p>
@@ -299,7 +299,7 @@
           <w:szCs w:val="20"/>
           <w14:ligatures w14:val="none"/>
         </w:rPr>
-        <w:t xml:space="preserve">{{ </w:t>
+        <w:t>{{</w:t>
       </w:r>
       <w:r>
         <w:rPr>
@@ -320,7 +320,7 @@
           <w:szCs w:val="20"/>
           <w14:ligatures w14:val="none"/>
         </w:rPr>
-        <w:t xml:space="preserve"> }}</w:t>
+        <w:t>}}</w:t>
       </w:r>
       <w:r>
         <w:rPr>
@@ -366,7 +366,7 @@
           <w:szCs w:val="20"/>
           <w14:ligatures w14:val="none"/>
         </w:rPr>
-        <w:t xml:space="preserve">{{ </w:t>
+        <w:t>{{</w:t>
       </w:r>
       <w:r>
         <w:rPr>
@@ -387,7 +387,7 @@
           <w:szCs w:val="20"/>
           <w14:ligatures w14:val="none"/>
         </w:rPr>
-        <w:t xml:space="preserve"> }}</w:t>
+        <w:t>}}</w:t>
       </w:r>
     </w:p>
     <w:p>
@@ -441,7 +441,7 @@
           <w:szCs w:val="20"/>
           <w14:ligatures w14:val="none"/>
         </w:rPr>
-        <w:t xml:space="preserve">{{ </w:t>
+        <w:t>{{</w:t>
       </w:r>
       <w:r>
         <w:rPr>
@@ -462,7 +462,7 @@
           <w:szCs w:val="20"/>
           <w14:ligatures w14:val="none"/>
         </w:rPr>
-        <w:t xml:space="preserve"> }}</w:t>
+        <w:t>}}</w:t>
       </w:r>
       <w:r>
         <w:rPr>
@@ -526,7 +526,7 @@
           <w:szCs w:val="20"/>
           <w14:ligatures w14:val="none"/>
         </w:rPr>
-        <w:t xml:space="preserve">{{ </w:t>
+        <w:t>{{</w:t>
       </w:r>
       <w:r>
         <w:rPr>
@@ -547,7 +547,7 @@
           <w:szCs w:val="20"/>
           <w14:ligatures w14:val="none"/>
         </w:rPr>
-        <w:t xml:space="preserve"> }} </w:t>
+        <w:t xml:space="preserve">}} </w:t>
       </w:r>
       <w:r>
         <w:rPr>
@@ -623,7 +623,7 @@
           <w:szCs w:val="24"/>
           <w14:ligatures w14:val="none"/>
         </w:rPr>
-        <w:t xml:space="preserve">{{ </w:t>
+        <w:t>{{</w:t>
       </w:r>
       <w:r>
         <w:rPr>
@@ -644,7 +644,7 @@
           <w:szCs w:val="24"/>
           <w14:ligatures w14:val="none"/>
         </w:rPr>
-        <w:t xml:space="preserve"> }}</w:t>
+        <w:t>}}</w:t>
       </w:r>
       <w:r>
         <w:rPr>
@@ -665,7 +665,7 @@
           <w:szCs w:val="24"/>
           <w14:ligatures w14:val="none"/>
         </w:rPr>
-        <w:t xml:space="preserve">{{ </w:t>
+        <w:t>{{</w:t>
       </w:r>
       <w:r>
         <w:rPr>
@@ -686,7 +686,7 @@
           <w:szCs w:val="24"/>
           <w14:ligatures w14:val="none"/>
         </w:rPr>
-        <w:t xml:space="preserve"> }}, {{ </w:t>
+        <w:t>}}, {{</w:t>
       </w:r>
       <w:r>
         <w:rPr>
@@ -707,7 +707,7 @@
           <w:szCs w:val="24"/>
           <w14:ligatures w14:val="none"/>
         </w:rPr>
-        <w:t xml:space="preserve"> }} </w:t>
+        <w:t xml:space="preserve">}} </w:t>
       </w:r>
       <w:r>
         <w:rPr>
@@ -728,7 +728,7 @@
           <w:szCs w:val="24"/>
           <w14:ligatures w14:val="none"/>
         </w:rPr>
-        <w:t xml:space="preserve">{{ </w:t>
+        <w:t>{{</w:t>
       </w:r>
       <w:r>
         <w:rPr>
@@ -749,7 +749,7 @@
           <w:szCs w:val="24"/>
           <w14:ligatures w14:val="none"/>
         </w:rPr>
-        <w:t xml:space="preserve"> }} </w:t>
+        <w:t xml:space="preserve">}} </w:t>
       </w:r>
       <w:r>
         <w:rPr>
@@ -785,7 +785,7 @@
           <w:szCs w:val="24"/>
           <w14:ligatures w14:val="none"/>
         </w:rPr>
-        <w:t xml:space="preserve">{{ </w:t>
+        <w:t>{{</w:t>
       </w:r>
       <w:r>
         <w:rPr>
@@ -806,7 +806,7 @@
           <w:szCs w:val="24"/>
           <w14:ligatures w14:val="none"/>
         </w:rPr>
-        <w:t xml:space="preserve"> }} </w:t>
+        <w:t xml:space="preserve">}} </w:t>
       </w:r>
       <w:r>
         <w:rPr>
@@ -827,7 +827,7 @@
           <w:szCs w:val="24"/>
           <w14:ligatures w14:val="none"/>
         </w:rPr>
-        <w:t xml:space="preserve">{{ </w:t>
+        <w:t>{{</w:t>
       </w:r>
       <w:r>
         <w:rPr>
@@ -848,7 +848,7 @@
           <w:szCs w:val="24"/>
           <w14:ligatures w14:val="none"/>
         </w:rPr>
-        <w:t xml:space="preserve"> }}</w:t>
+        <w:t>}}</w:t>
       </w:r>
       <w:r>
         <w:rPr>
@@ -869,7 +869,7 @@
           <w:szCs w:val="24"/>
           <w14:ligatures w14:val="none"/>
         </w:rPr>
-        <w:t xml:space="preserve">{{ </w:t>
+        <w:t>{{</w:t>
       </w:r>
       <w:r>
         <w:rPr>
@@ -882,15 +882,17 @@
         </w:rPr>
         <w:t>PE_EffectiveDate</w:t>
       </w:r>
-      <w:r>
-        <w:rPr>
-          <w:rFonts w:eastAsia="Times New Roman" w:cstheme="minorHAnsi"/>
-          <w:kern w:val="0"/>
-          <w:sz w:val="24"/>
-          <w:szCs w:val="24"/>
-          <w14:ligatures w14:val="none"/>
-        </w:rPr>
-        <w:t xml:space="preserve"> }} </w:t>
+      <w:bookmarkStart w:id="1" w:name="_GoBack"/>
+      <w:bookmarkEnd w:id="1"/>
+      <w:r>
+        <w:rPr>
+          <w:rFonts w:eastAsia="Times New Roman" w:cstheme="minorHAnsi"/>
+          <w:kern w:val="0"/>
+          <w:sz w:val="24"/>
+          <w:szCs w:val="24"/>
+          <w14:ligatures w14:val="none"/>
+        </w:rPr>
+        <w:t xml:space="preserve">}} </w:t>
       </w:r>
       <w:r>
         <w:rPr>
@@ -911,7 +913,7 @@
           <w:szCs w:val="24"/>
           <w14:ligatures w14:val="none"/>
         </w:rPr>
-        <w:t xml:space="preserve">{{ </w:t>
+        <w:t>{{</w:t>
       </w:r>
       <w:r>
         <w:rPr>
@@ -932,7 +934,7 @@
           <w:szCs w:val="24"/>
           <w14:ligatures w14:val="none"/>
         </w:rPr>
-        <w:t xml:space="preserve"> }}, {{ </w:t>
+        <w:t>}}, {{</w:t>
       </w:r>
       <w:r>
         <w:rPr>
@@ -953,7 +955,7 @@
           <w:szCs w:val="24"/>
           <w14:ligatures w14:val="none"/>
         </w:rPr>
-        <w:t xml:space="preserve"> }}</w:t>
+        <w:t>}}</w:t>
       </w:r>
       <w:r>
         <w:rPr>
@@ -1256,8 +1258,6 @@
           <w:lang w:val="en-US"/>
         </w:rPr>
       </w:pPr>
-      <w:bookmarkStart w:id="1" w:name="_GoBack"/>
-      <w:bookmarkEnd w:id="1"/>
     </w:p>
     <w:sectPr>
       <w:pgSz w:w="12240" w:h="15840"/>
@@ -1333,7 +1333,7 @@
     <w:lsdException w:qFormat="1" w:unhideWhenUsed="0" w:uiPriority="0" w:semiHidden="0" w:name="Normal"/>
     <w:lsdException w:qFormat="1" w:unhideWhenUsed="0" w:uiPriority="0" w:semiHidden="0" w:name="heading 1"/>
     <w:lsdException w:unhideWhenUsed="0" w:uiPriority="0" w:semiHidden="0" w:name="heading 2"/>
-    <w:lsdException w:unhideWhenUsed="0" w:uiPriority="0" w:semiHidden="0" w:name="heading 3"/>
+    <w:lsdException w:qFormat="1" w:unhideWhenUsed="0" w:uiPriority="0" w:semiHidden="0" w:name="heading 3"/>
     <w:lsdException w:unhideWhenUsed="0" w:uiPriority="0" w:semiHidden="0" w:name="heading 4"/>
     <w:lsdException w:qFormat="1" w:unhideWhenUsed="0" w:uiPriority="0" w:semiHidden="0" w:name="heading 5"/>
     <w:lsdException w:qFormat="1" w:unhideWhenUsed="0" w:uiPriority="0" w:semiHidden="0" w:name="heading 6"/>
@@ -1404,7 +1404,7 @@
     <w:lsdException w:unhideWhenUsed="0" w:uiPriority="0" w:semiHidden="0" w:name="List Continue 4"/>
     <w:lsdException w:unhideWhenUsed="0" w:uiPriority="0" w:semiHidden="0" w:name="List Continue 5"/>
     <w:lsdException w:unhideWhenUsed="0" w:uiPriority="0" w:semiHidden="0" w:name="Message Header"/>
-    <w:lsdException w:unhideWhenUsed="0" w:uiPriority="0" w:semiHidden="0" w:name="Subtitle"/>
+    <w:lsdException w:qFormat="1" w:unhideWhenUsed="0" w:uiPriority="0" w:semiHidden="0" w:name="Subtitle"/>
     <w:lsdException w:unhideWhenUsed="0" w:uiPriority="0" w:semiHidden="0" w:name="Salutation"/>
     <w:lsdException w:unhideWhenUsed="0" w:uiPriority="0" w:semiHidden="0" w:name="Date"/>
     <w:lsdException w:unhideWhenUsed="0" w:uiPriority="0" w:semiHidden="0" w:name="Body Text First Indent"/>
@@ -1630,6 +1630,7 @@
     <w:name w:val="heading 3"/>
     <w:basedOn w:val="1"/>
     <w:next w:val="1"/>
+    <w:qFormat/>
     <w:uiPriority w:val="0"/>
     <w:pPr>
       <w:keepNext/>
@@ -1721,6 +1722,7 @@
     <w:name w:val="Subtitle"/>
     <w:basedOn w:val="1"/>
     <w:next w:val="1"/>
+    <w:qFormat/>
     <w:uiPriority w:val="0"/>
     <w:pPr>
       <w:keepNext/>

</xml_diff>